<commit_message>
Gathered different parts in the notebook
</commit_message>
<xml_diff>
--- a/tests/Random graph generation.docx
+++ b/tests/Random graph generation.docx
@@ -1,6 +1,6 @@
 
 <file path=word/document.xml><?xml version="1.0" encoding="utf-8"?>
-<w:document xmlns:wpc="http://schemas.microsoft.com/office/word/2010/wordprocessingCanvas" xmlns:mc="http://schemas.openxmlformats.org/markup-compatibility/2006" xmlns:o="urn:schemas-microsoft-com:office:office" xmlns:r="http://schemas.openxmlformats.org/officeDocument/2006/relationships" xmlns:m="http://schemas.openxmlformats.org/officeDocument/2006/math" xmlns:v="urn:schemas-microsoft-com:vml" xmlns:wp14="http://schemas.microsoft.com/office/word/2010/wordprocessingDrawing" xmlns:wp="http://schemas.openxmlformats.org/drawingml/2006/wordprocessingDrawing" xmlns:w10="urn:schemas-microsoft-com:office:word" xmlns:w="http://schemas.openxmlformats.org/wordprocessingml/2006/main" xmlns:w14="http://schemas.microsoft.com/office/word/2010/wordml" xmlns:w15="http://schemas.microsoft.com/office/word/2012/wordml" xmlns:wpg="http://schemas.microsoft.com/office/word/2010/wordprocessingGroup" xmlns:wpi="http://schemas.microsoft.com/office/word/2010/wordprocessingInk" xmlns:wne="http://schemas.microsoft.com/office/word/2006/wordml" xmlns:wps="http://schemas.microsoft.com/office/word/2010/wordprocessingShape" mc:Ignorable="w14 w15 wp14">
+<w:document xmlns:wpc="http://schemas.microsoft.com/office/word/2010/wordprocessingCanvas" xmlns:cx="http://schemas.microsoft.com/office/drawing/2014/chartex" xmlns:cx1="http://schemas.microsoft.com/office/drawing/2015/9/8/chartex" xmlns:cx2="http://schemas.microsoft.com/office/drawing/2015/10/21/chartex" xmlns:cx3="http://schemas.microsoft.com/office/drawing/2016/5/9/chartex" xmlns:cx4="http://schemas.microsoft.com/office/drawing/2016/5/10/chartex" xmlns:cx5="http://schemas.microsoft.com/office/drawing/2016/5/11/chartex" xmlns:cx6="http://schemas.microsoft.com/office/drawing/2016/5/12/chartex" xmlns:cx7="http://schemas.microsoft.com/office/drawing/2016/5/13/chartex" xmlns:cx8="http://schemas.microsoft.com/office/drawing/2016/5/14/chartex" xmlns:mc="http://schemas.openxmlformats.org/markup-compatibility/2006" xmlns:aink="http://schemas.microsoft.com/office/drawing/2016/ink" xmlns:am3d="http://schemas.microsoft.com/office/drawing/2017/model3d" xmlns:o="urn:schemas-microsoft-com:office:office" xmlns:oel="http://schemas.microsoft.com/office/2019/extlst" xmlns:r="http://schemas.openxmlformats.org/officeDocument/2006/relationships" xmlns:m="http://schemas.openxmlformats.org/officeDocument/2006/math" xmlns:v="urn:schemas-microsoft-com:vml" xmlns:wp14="http://schemas.microsoft.com/office/word/2010/wordprocessingDrawing" xmlns:wp="http://schemas.openxmlformats.org/drawingml/2006/wordprocessingDrawing" xmlns:w10="urn:schemas-microsoft-com:office:word" xmlns:w="http://schemas.openxmlformats.org/wordprocessingml/2006/main" xmlns:w14="http://schemas.microsoft.com/office/word/2010/wordml" xmlns:w15="http://schemas.microsoft.com/office/word/2012/wordml" xmlns:w16cex="http://schemas.microsoft.com/office/word/2018/wordml/cex" xmlns:w16cid="http://schemas.microsoft.com/office/word/2016/wordml/cid" xmlns:w16="http://schemas.microsoft.com/office/word/2018/wordml" xmlns:w16sdtdh="http://schemas.microsoft.com/office/word/2020/wordml/sdtdatahash" xmlns:w16se="http://schemas.microsoft.com/office/word/2015/wordml/symex" xmlns:wpg="http://schemas.microsoft.com/office/word/2010/wordprocessingGroup" xmlns:wpi="http://schemas.microsoft.com/office/word/2010/wordprocessingInk" xmlns:wne="http://schemas.microsoft.com/office/word/2006/wordml" xmlns:wps="http://schemas.microsoft.com/office/word/2010/wordprocessingShape" mc:Ignorable="w14 w15 w16se w16cid w16 w16cex w16sdtdh wp14">
   <w:body>
     <w:p>
       <w:pPr>
@@ -16,7 +16,6 @@
           <w:lang w:val="en-US"/>
         </w:rPr>
       </w:pPr>
-      <w:bookmarkStart w:id="0" w:name="_GoBack"/>
       <w:r>
         <w:rPr>
           <w:b/>
@@ -29,7 +28,6 @@
         <w:t>Random graph generation</w:t>
       </w:r>
     </w:p>
-    <w:bookmarkEnd w:id="0"/>
     <w:p>
       <w:pPr>
         <w:pStyle w:val="NormalWeb"/>
@@ -62,14 +60,25 @@
           <w:lang w:val="en-US"/>
         </w:rPr>
       </w:pPr>
-      <w:r>
-        <w:rPr>
-          <w:color w:val="050E17"/>
-          <w:sz w:val="28"/>
-          <w:szCs w:val="27"/>
-          <w:lang w:val="en-US"/>
-        </w:rPr>
-        <w:t>Erdős-Rényi model: This model is based on a fixed probability for each pair of nodes to have an edge between them. The graphs generated by this model have a Poisson degree distribution, which means that the number of nodes with a given degree follows a Poisson distribution.</w:t>
+      <w:proofErr w:type="spellStart"/>
+      <w:r>
+        <w:rPr>
+          <w:color w:val="050E17"/>
+          <w:sz w:val="28"/>
+          <w:szCs w:val="27"/>
+          <w:lang w:val="en-US"/>
+        </w:rPr>
+        <w:t>Erdős-Rényi</w:t>
+      </w:r>
+      <w:proofErr w:type="spellEnd"/>
+      <w:r>
+        <w:rPr>
+          <w:color w:val="050E17"/>
+          <w:sz w:val="28"/>
+          <w:szCs w:val="27"/>
+          <w:lang w:val="en-US"/>
+        </w:rPr>
+        <w:t xml:space="preserve"> model: This model is based on a fixed probability for each pair of nodes to have an edge between them. The graphs generated by this model have a Poisson degree distribution, which means that the number of nodes with a given degree follows a Poisson distribution.</w:t>
       </w:r>
     </w:p>
     <w:p>
@@ -83,14 +92,25 @@
           <w:lang w:val="en-US"/>
         </w:rPr>
       </w:pPr>
-      <w:r>
-        <w:rPr>
-          <w:color w:val="050E17"/>
-          <w:sz w:val="28"/>
-          <w:szCs w:val="27"/>
-          <w:lang w:val="en-US"/>
-        </w:rPr>
-        <w:t>Barabási-Albert model: This model is based on the principle that new nodes connect to existing nodes with a probability proportional to their degree. The graphs generated by this model have a power law degree distribution, which means that there are a small number of nodes with a high degree and a large number of nodes with a low degree.</w:t>
+      <w:proofErr w:type="spellStart"/>
+      <w:r>
+        <w:rPr>
+          <w:color w:val="050E17"/>
+          <w:sz w:val="28"/>
+          <w:szCs w:val="27"/>
+          <w:lang w:val="en-US"/>
+        </w:rPr>
+        <w:t>Barabási</w:t>
+      </w:r>
+      <w:proofErr w:type="spellEnd"/>
+      <w:r>
+        <w:rPr>
+          <w:color w:val="050E17"/>
+          <w:sz w:val="28"/>
+          <w:szCs w:val="27"/>
+          <w:lang w:val="en-US"/>
+        </w:rPr>
+        <w:t>-Albert model: This model is based on the principle that new nodes connect to existing nodes with a probability proportional to their degree. The graphs generated by this model have a power law degree distribution, which means that there are a small number of nodes with a high degree and a large number of nodes with a low degree.</w:t>
       </w:r>
     </w:p>
     <w:p>
@@ -111,7 +131,27 @@
           <w:szCs w:val="27"/>
           <w:lang w:val="en-US"/>
         </w:rPr>
-        <w:t>Watts-Strogatz model: This model is based on creating a regular graph and randomly rewiring edges to create a more random graph. The graphs generated by this model have a degree distribution that has a bell shape.</w:t>
+        <w:t>Watts-</w:t>
+      </w:r>
+      <w:proofErr w:type="spellStart"/>
+      <w:r>
+        <w:rPr>
+          <w:color w:val="050E17"/>
+          <w:sz w:val="28"/>
+          <w:szCs w:val="27"/>
+          <w:lang w:val="en-US"/>
+        </w:rPr>
+        <w:t>Strogatz</w:t>
+      </w:r>
+      <w:proofErr w:type="spellEnd"/>
+      <w:r>
+        <w:rPr>
+          <w:color w:val="050E17"/>
+          <w:sz w:val="28"/>
+          <w:szCs w:val="27"/>
+          <w:lang w:val="en-US"/>
+        </w:rPr>
+        <w:t xml:space="preserve"> model: This model is based on creating a regular graph and randomly rewiring edges to create a more random graph. The graphs generated by this model have a degree distribution that has a bell shape.</w:t>
       </w:r>
     </w:p>
     <w:p>
@@ -184,7 +224,87 @@
           <w:szCs w:val="27"/>
           <w:lang w:val="en-US"/>
         </w:rPr>
-        <w:t>These methods for generating random graphs are widely used in computer science and mathematics research to study the properties of random graphs and their behavior in differenThe Erdős-Rényi model is a popular method for producing random graphs because it is simple to implement and can generate graphs with a wide range of densities. The model is based on the idea of randomly adding edges to a set of n nodes, with each possible edge being included with a fixed probability p. The resulting graph is known as an Erdős-Rényi random graph, denoted by G(n,p).</w:t>
+        <w:t>These methods for generating random graphs are widely used in computer science and mathematics research to study the properties of random graphs and their behav</w:t>
+      </w:r>
+      <w:r>
+        <w:rPr>
+          <w:color w:val="050E17"/>
+          <w:sz w:val="28"/>
+          <w:szCs w:val="27"/>
+          <w:lang w:val="en-US"/>
+        </w:rPr>
+        <w:t xml:space="preserve">ior in different situations. </w:t>
+      </w:r>
+      <w:r>
+        <w:rPr>
+          <w:color w:val="050E17"/>
+          <w:sz w:val="28"/>
+          <w:szCs w:val="27"/>
+          <w:lang w:val="en-US"/>
+        </w:rPr>
+        <w:t xml:space="preserve">The </w:t>
+      </w:r>
+      <w:proofErr w:type="spellStart"/>
+      <w:r>
+        <w:rPr>
+          <w:color w:val="050E17"/>
+          <w:sz w:val="28"/>
+          <w:szCs w:val="27"/>
+          <w:lang w:val="en-US"/>
+        </w:rPr>
+        <w:t>Erdős-Rényi</w:t>
+      </w:r>
+      <w:proofErr w:type="spellEnd"/>
+      <w:r>
+        <w:rPr>
+          <w:color w:val="050E17"/>
+          <w:sz w:val="28"/>
+          <w:szCs w:val="27"/>
+          <w:lang w:val="en-US"/>
+        </w:rPr>
+        <w:t xml:space="preserve"> model is a popular method for producing random graphs because it is simple to implement and can generate graphs with a wide range of densities. The model is based on the idea of randomly adding edges to a set of n nodes, with each possible edge being included with a fixed probability p. The resulting graph is known as an </w:t>
+      </w:r>
+      <w:proofErr w:type="spellStart"/>
+      <w:r>
+        <w:rPr>
+          <w:color w:val="050E17"/>
+          <w:sz w:val="28"/>
+          <w:szCs w:val="27"/>
+          <w:lang w:val="en-US"/>
+        </w:rPr>
+        <w:t>Erdős-Rényi</w:t>
+      </w:r>
+      <w:proofErr w:type="spellEnd"/>
+      <w:r>
+        <w:rPr>
+          <w:color w:val="050E17"/>
+          <w:sz w:val="28"/>
+          <w:szCs w:val="27"/>
+          <w:lang w:val="en-US"/>
+        </w:rPr>
+        <w:t xml:space="preserve"> random graph, denoted by G(</w:t>
+      </w:r>
+      <w:proofErr w:type="spellStart"/>
+      <w:proofErr w:type="gramStart"/>
+      <w:r>
+        <w:rPr>
+          <w:color w:val="050E17"/>
+          <w:sz w:val="28"/>
+          <w:szCs w:val="27"/>
+          <w:lang w:val="en-US"/>
+        </w:rPr>
+        <w:t>n,p</w:t>
+      </w:r>
+      <w:proofErr w:type="spellEnd"/>
+      <w:proofErr w:type="gramEnd"/>
+      <w:r>
+        <w:rPr>
+          <w:color w:val="050E17"/>
+          <w:sz w:val="28"/>
+          <w:szCs w:val="27"/>
+          <w:lang w:val="en-US"/>
+        </w:rPr>
+        <w:t>).</w:t>
       </w:r>
     </w:p>
     <w:p>
@@ -217,7 +337,27 @@
           <w:szCs w:val="27"/>
           <w:lang w:val="en-US"/>
         </w:rPr>
-        <w:t>The formula for generating an Erdős-Rényi random graph is as follows:</w:t>
+        <w:t xml:space="preserve">The formula for generating an </w:t>
+      </w:r>
+      <w:proofErr w:type="spellStart"/>
+      <w:r>
+        <w:rPr>
+          <w:color w:val="050E17"/>
+          <w:sz w:val="28"/>
+          <w:szCs w:val="27"/>
+          <w:lang w:val="en-US"/>
+        </w:rPr>
+        <w:t>Erdős-Rényi</w:t>
+      </w:r>
+      <w:proofErr w:type="spellEnd"/>
+      <w:r>
+        <w:rPr>
+          <w:color w:val="050E17"/>
+          <w:sz w:val="28"/>
+          <w:szCs w:val="27"/>
+          <w:lang w:val="en-US"/>
+        </w:rPr>
+        <w:t xml:space="preserve"> random graph is as follows:</w:t>
       </w:r>
     </w:p>
     <w:p>
@@ -250,7 +390,27 @@
           <w:szCs w:val="27"/>
           <w:lang w:val="en-US"/>
         </w:rPr>
-        <w:t>Start with n isolated nodes.</w:t>
+        <w:t xml:space="preserve">Start with </w:t>
+      </w:r>
+      <w:proofErr w:type="spellStart"/>
+      <w:r>
+        <w:rPr>
+          <w:color w:val="050E17"/>
+          <w:sz w:val="28"/>
+          <w:szCs w:val="27"/>
+          <w:lang w:val="en-US"/>
+        </w:rPr>
+        <w:t>n</w:t>
+      </w:r>
+      <w:proofErr w:type="spellEnd"/>
+      <w:r>
+        <w:rPr>
+          <w:color w:val="050E17"/>
+          <w:sz w:val="28"/>
+          <w:szCs w:val="27"/>
+          <w:lang w:val="en-US"/>
+        </w:rPr>
+        <w:t xml:space="preserve"> isolated nodes.</w:t>
       </w:r>
     </w:p>
     <w:p>
@@ -271,7 +431,27 @@
           <w:szCs w:val="27"/>
           <w:lang w:val="en-US"/>
         </w:rPr>
-        <w:t>For each pair of nodes i and j, add an edge between them with probability p, independently of all other pairs.</w:t>
+        <w:t xml:space="preserve">For each pair of nodes </w:t>
+      </w:r>
+      <w:proofErr w:type="spellStart"/>
+      <w:r>
+        <w:rPr>
+          <w:color w:val="050E17"/>
+          <w:sz w:val="28"/>
+          <w:szCs w:val="27"/>
+          <w:lang w:val="en-US"/>
+        </w:rPr>
+        <w:t>i</w:t>
+      </w:r>
+      <w:proofErr w:type="spellEnd"/>
+      <w:r>
+        <w:rPr>
+          <w:color w:val="050E17"/>
+          <w:sz w:val="28"/>
+          <w:szCs w:val="27"/>
+          <w:lang w:val="en-US"/>
+        </w:rPr>
+        <w:t xml:space="preserve"> and j, add an edge between them with probability p, independently of all other pairs.</w:t>
       </w:r>
     </w:p>
     <w:p>
@@ -313,7 +493,28 @@
           <w:szCs w:val="27"/>
           <w:lang w:val="en-US"/>
         </w:rPr>
-        <w:t>The Erdős-Rényi model has several advantages, including its simplicity, ease of implementation, and flexibility in generating graphs with a wide range of densities. It has been used in a variety of applications, including the study of random networks, the modeling of social networks, and the analysis of communication networks.</w:t>
+        <w:lastRenderedPageBreak/>
+        <w:t xml:space="preserve">The </w:t>
+      </w:r>
+      <w:proofErr w:type="spellStart"/>
+      <w:r>
+        <w:rPr>
+          <w:color w:val="050E17"/>
+          <w:sz w:val="28"/>
+          <w:szCs w:val="27"/>
+          <w:lang w:val="en-US"/>
+        </w:rPr>
+        <w:t>Erdős-Rényi</w:t>
+      </w:r>
+      <w:proofErr w:type="spellEnd"/>
+      <w:r>
+        <w:rPr>
+          <w:color w:val="050E17"/>
+          <w:sz w:val="28"/>
+          <w:szCs w:val="27"/>
+          <w:lang w:val="en-US"/>
+        </w:rPr>
+        <w:t xml:space="preserve"> model has several advantages, including its simplicity, ease of implementation, and flexibility in generating graphs with a wide range of densities. It has been used in a variety of applications, including the study of random networks, the modeling of social networks, and the analysis of communication networks.</w:t>
       </w:r>
     </w:p>
     <w:p>
@@ -346,7 +547,27 @@
           <w:szCs w:val="27"/>
           <w:lang w:val="en-US"/>
         </w:rPr>
-        <w:t>However, one limitation of the Erdős-Rényi model is that it assumes a uniform distribution of edges across all pairs of nodes, which may not reflect the structure of real-world networks. Additionally, the model does not take into account any underlying structure or clustering in the network.</w:t>
+        <w:t xml:space="preserve">However, one limitation of the </w:t>
+      </w:r>
+      <w:proofErr w:type="spellStart"/>
+      <w:r>
+        <w:rPr>
+          <w:color w:val="050E17"/>
+          <w:sz w:val="28"/>
+          <w:szCs w:val="27"/>
+          <w:lang w:val="en-US"/>
+        </w:rPr>
+        <w:t>Erdős-Rényi</w:t>
+      </w:r>
+      <w:proofErr w:type="spellEnd"/>
+      <w:r>
+        <w:rPr>
+          <w:color w:val="050E17"/>
+          <w:sz w:val="28"/>
+          <w:szCs w:val="27"/>
+          <w:lang w:val="en-US"/>
+        </w:rPr>
+        <w:t xml:space="preserve"> model is that it assumes a uniform distribution of edges across all pairs of nodes, which may not reflect the structure of real-world networks. Additionally, the model does not take into account any underlying structure or clustering in the network.</w:t>
       </w:r>
     </w:p>
     <w:p>
@@ -379,7 +600,27 @@
           <w:szCs w:val="27"/>
           <w:lang w:val="en-US"/>
         </w:rPr>
-        <w:t>Despite these limitations, the Erdős-Rényi model remains a popular choice for generating random graphs and has been used extensively in the field of graph theory and network science.t contexts.</w:t>
+        <w:t xml:space="preserve">Despite these limitations, the </w:t>
+      </w:r>
+      <w:proofErr w:type="spellStart"/>
+      <w:r>
+        <w:rPr>
+          <w:color w:val="050E17"/>
+          <w:sz w:val="28"/>
+          <w:szCs w:val="27"/>
+          <w:lang w:val="en-US"/>
+        </w:rPr>
+        <w:t>Erdős-Rényi</w:t>
+      </w:r>
+      <w:proofErr w:type="spellEnd"/>
+      <w:r>
+        <w:rPr>
+          <w:color w:val="050E17"/>
+          <w:sz w:val="28"/>
+          <w:szCs w:val="27"/>
+          <w:lang w:val="en-US"/>
+        </w:rPr>
+        <w:t xml:space="preserve"> model remains a popular choice for generating random graphs and has been used extensively in the field of graph theory and network science.t contexts.</w:t>
       </w:r>
     </w:p>
     <w:p>
@@ -400,16 +641,56 @@
           <w:szCs w:val="27"/>
           <w:lang w:val="en-US"/>
         </w:rPr>
-        <w:t>Here is an example implementation of the Erdős-Rényi model in Pyt</w:t>
-      </w:r>
-      <w:r>
-        <w:rPr>
-          <w:color w:val="050E17"/>
-          <w:sz w:val="28"/>
-          <w:szCs w:val="27"/>
-          <w:lang w:val="en-US"/>
-        </w:rPr>
-        <w:t>hon using the NetworkX library:</w:t>
+        <w:t xml:space="preserve">Here is an example implementation of the </w:t>
+      </w:r>
+      <w:proofErr w:type="spellStart"/>
+      <w:r>
+        <w:rPr>
+          <w:color w:val="050E17"/>
+          <w:sz w:val="28"/>
+          <w:szCs w:val="27"/>
+          <w:lang w:val="en-US"/>
+        </w:rPr>
+        <w:t>Erdős-Rényi</w:t>
+      </w:r>
+      <w:proofErr w:type="spellEnd"/>
+      <w:r>
+        <w:rPr>
+          <w:color w:val="050E17"/>
+          <w:sz w:val="28"/>
+          <w:szCs w:val="27"/>
+          <w:lang w:val="en-US"/>
+        </w:rPr>
+        <w:t xml:space="preserve"> model in Pyt</w:t>
+      </w:r>
+      <w:r>
+        <w:rPr>
+          <w:color w:val="050E17"/>
+          <w:sz w:val="28"/>
+          <w:szCs w:val="27"/>
+          <w:lang w:val="en-US"/>
+        </w:rPr>
+        <w:t xml:space="preserve">hon using the </w:t>
+      </w:r>
+      <w:proofErr w:type="spellStart"/>
+      <w:r>
+        <w:rPr>
+          <w:color w:val="050E17"/>
+          <w:sz w:val="28"/>
+          <w:szCs w:val="27"/>
+          <w:lang w:val="en-US"/>
+        </w:rPr>
+        <w:t>NetworkX</w:t>
+      </w:r>
+      <w:proofErr w:type="spellEnd"/>
+      <w:r>
+        <w:rPr>
+          <w:color w:val="050E17"/>
+          <w:sz w:val="28"/>
+          <w:szCs w:val="27"/>
+          <w:lang w:val="en-US"/>
+        </w:rPr>
+        <w:t xml:space="preserve"> library:</w:t>
       </w:r>
     </w:p>
     <w:p>
@@ -472,8 +753,39 @@
           <w:szCs w:val="27"/>
           <w:lang w:val="en-US"/>
         </w:rPr>
-        <w:t>import networkx as nx</w:t>
-      </w:r>
+        <w:t xml:space="preserve">import </w:t>
+      </w:r>
+      <w:proofErr w:type="spellStart"/>
+      <w:r>
+        <w:rPr>
+          <w:color w:val="050E17"/>
+          <w:sz w:val="28"/>
+          <w:szCs w:val="27"/>
+          <w:lang w:val="en-US"/>
+        </w:rPr>
+        <w:t>networkx</w:t>
+      </w:r>
+      <w:proofErr w:type="spellEnd"/>
+      <w:r>
+        <w:rPr>
+          <w:color w:val="050E17"/>
+          <w:sz w:val="28"/>
+          <w:szCs w:val="27"/>
+          <w:lang w:val="en-US"/>
+        </w:rPr>
+        <w:t xml:space="preserve"> as </w:t>
+      </w:r>
+      <w:proofErr w:type="spellStart"/>
+      <w:r>
+        <w:rPr>
+          <w:color w:val="050E17"/>
+          <w:sz w:val="28"/>
+          <w:szCs w:val="27"/>
+          <w:lang w:val="en-US"/>
+        </w:rPr>
+        <w:t>nx</w:t>
+      </w:r>
+      <w:proofErr w:type="spellEnd"/>
     </w:p>
     <w:p>
       <w:pPr>
@@ -493,8 +805,42 @@
           <w:szCs w:val="27"/>
           <w:lang w:val="en-US"/>
         </w:rPr>
-        <w:t>import matplotlib.pyplot as plt</w:t>
-      </w:r>
+        <w:lastRenderedPageBreak/>
+        <w:t xml:space="preserve">import </w:t>
+      </w:r>
+      <w:proofErr w:type="spellStart"/>
+      <w:proofErr w:type="gramStart"/>
+      <w:r>
+        <w:rPr>
+          <w:color w:val="050E17"/>
+          <w:sz w:val="28"/>
+          <w:szCs w:val="27"/>
+          <w:lang w:val="en-US"/>
+        </w:rPr>
+        <w:t>matplotlib.pyplot</w:t>
+      </w:r>
+      <w:proofErr w:type="spellEnd"/>
+      <w:proofErr w:type="gramEnd"/>
+      <w:r>
+        <w:rPr>
+          <w:color w:val="050E17"/>
+          <w:sz w:val="28"/>
+          <w:szCs w:val="27"/>
+          <w:lang w:val="en-US"/>
+        </w:rPr>
+        <w:t xml:space="preserve"> as </w:t>
+      </w:r>
+      <w:proofErr w:type="spellStart"/>
+      <w:r>
+        <w:rPr>
+          <w:color w:val="050E17"/>
+          <w:sz w:val="28"/>
+          <w:szCs w:val="27"/>
+          <w:lang w:val="en-US"/>
+        </w:rPr>
+        <w:t>plt</w:t>
+      </w:r>
+      <w:proofErr w:type="spellEnd"/>
     </w:p>
     <w:p>
       <w:pPr>
@@ -601,7 +947,27 @@
           <w:szCs w:val="27"/>
           <w:lang w:val="en-US"/>
         </w:rPr>
-        <w:t># Create an Erdős-Rényi random graph</w:t>
+        <w:t xml:space="preserve"># Create an </w:t>
+      </w:r>
+      <w:proofErr w:type="spellStart"/>
+      <w:r>
+        <w:rPr>
+          <w:color w:val="050E17"/>
+          <w:sz w:val="28"/>
+          <w:szCs w:val="27"/>
+          <w:lang w:val="en-US"/>
+        </w:rPr>
+        <w:t>Erdős-Rényi</w:t>
+      </w:r>
+      <w:proofErr w:type="spellEnd"/>
+      <w:r>
+        <w:rPr>
+          <w:color w:val="050E17"/>
+          <w:sz w:val="28"/>
+          <w:szCs w:val="27"/>
+          <w:lang w:val="en-US"/>
+        </w:rPr>
+        <w:t xml:space="preserve"> random graph</w:t>
       </w:r>
     </w:p>
     <w:p>
@@ -622,7 +988,38 @@
           <w:szCs w:val="27"/>
           <w:lang w:val="en-US"/>
         </w:rPr>
-        <w:t>G = nx.erdos_renyi_graph(n, p)</w:t>
+        <w:t xml:space="preserve">G = </w:t>
+      </w:r>
+      <w:proofErr w:type="spellStart"/>
+      <w:proofErr w:type="gramStart"/>
+      <w:r>
+        <w:rPr>
+          <w:color w:val="050E17"/>
+          <w:sz w:val="28"/>
+          <w:szCs w:val="27"/>
+          <w:lang w:val="en-US"/>
+        </w:rPr>
+        <w:t>nx.erdos</w:t>
+      </w:r>
+      <w:proofErr w:type="gramEnd"/>
+      <w:r>
+        <w:rPr>
+          <w:color w:val="050E17"/>
+          <w:sz w:val="28"/>
+          <w:szCs w:val="27"/>
+          <w:lang w:val="en-US"/>
+        </w:rPr>
+        <w:t>_renyi_graph</w:t>
+      </w:r>
+      <w:proofErr w:type="spellEnd"/>
+      <w:r>
+        <w:rPr>
+          <w:color w:val="050E17"/>
+          <w:sz w:val="28"/>
+          <w:szCs w:val="27"/>
+          <w:lang w:val="en-US"/>
+        </w:rPr>
+        <w:t>(n, p)</w:t>
       </w:r>
     </w:p>
     <w:p>
@@ -669,14 +1066,45 @@
           <w:lang w:val="en-US"/>
         </w:rPr>
       </w:pPr>
-      <w:r>
-        <w:rPr>
-          <w:color w:val="050E17"/>
-          <w:sz w:val="28"/>
-          <w:szCs w:val="27"/>
-          <w:lang w:val="en-US"/>
-        </w:rPr>
-        <w:t>print("Number of nodes:", G.number_of_nodes())</w:t>
+      <w:proofErr w:type="gramStart"/>
+      <w:r>
+        <w:rPr>
+          <w:color w:val="050E17"/>
+          <w:sz w:val="28"/>
+          <w:szCs w:val="27"/>
+          <w:lang w:val="en-US"/>
+        </w:rPr>
+        <w:t>print(</w:t>
+      </w:r>
+      <w:proofErr w:type="gramEnd"/>
+      <w:r>
+        <w:rPr>
+          <w:color w:val="050E17"/>
+          <w:sz w:val="28"/>
+          <w:szCs w:val="27"/>
+          <w:lang w:val="en-US"/>
+        </w:rPr>
+        <w:t xml:space="preserve">"Number of nodes:", </w:t>
+      </w:r>
+      <w:proofErr w:type="spellStart"/>
+      <w:r>
+        <w:rPr>
+          <w:color w:val="050E17"/>
+          <w:sz w:val="28"/>
+          <w:szCs w:val="27"/>
+          <w:lang w:val="en-US"/>
+        </w:rPr>
+        <w:t>G.number_of_nodes</w:t>
+      </w:r>
+      <w:proofErr w:type="spellEnd"/>
+      <w:r>
+        <w:rPr>
+          <w:color w:val="050E17"/>
+          <w:sz w:val="28"/>
+          <w:szCs w:val="27"/>
+          <w:lang w:val="en-US"/>
+        </w:rPr>
+        <w:t>())</w:t>
       </w:r>
     </w:p>
     <w:p>
@@ -690,14 +1118,45 @@
           <w:lang w:val="en-US"/>
         </w:rPr>
       </w:pPr>
-      <w:r>
-        <w:rPr>
-          <w:color w:val="050E17"/>
-          <w:sz w:val="28"/>
-          <w:szCs w:val="27"/>
-          <w:lang w:val="en-US"/>
-        </w:rPr>
-        <w:t>print("Number of edges:", G.number_of_edges())</w:t>
+      <w:proofErr w:type="gramStart"/>
+      <w:r>
+        <w:rPr>
+          <w:color w:val="050E17"/>
+          <w:sz w:val="28"/>
+          <w:szCs w:val="27"/>
+          <w:lang w:val="en-US"/>
+        </w:rPr>
+        <w:t>print(</w:t>
+      </w:r>
+      <w:proofErr w:type="gramEnd"/>
+      <w:r>
+        <w:rPr>
+          <w:color w:val="050E17"/>
+          <w:sz w:val="28"/>
+          <w:szCs w:val="27"/>
+          <w:lang w:val="en-US"/>
+        </w:rPr>
+        <w:t xml:space="preserve">"Number of edges:", </w:t>
+      </w:r>
+      <w:proofErr w:type="spellStart"/>
+      <w:r>
+        <w:rPr>
+          <w:color w:val="050E17"/>
+          <w:sz w:val="28"/>
+          <w:szCs w:val="27"/>
+          <w:lang w:val="en-US"/>
+        </w:rPr>
+        <w:t>G.number_of_edges</w:t>
+      </w:r>
+      <w:proofErr w:type="spellEnd"/>
+      <w:r>
+        <w:rPr>
+          <w:color w:val="050E17"/>
+          <w:sz w:val="28"/>
+          <w:szCs w:val="27"/>
+          <w:lang w:val="en-US"/>
+        </w:rPr>
+        <w:t>())</w:t>
       </w:r>
     </w:p>
     <w:p>
@@ -711,14 +1170,65 @@
           <w:lang w:val="en-US"/>
         </w:rPr>
       </w:pPr>
-      <w:r>
-        <w:rPr>
-          <w:color w:val="050E17"/>
-          <w:sz w:val="28"/>
-          <w:szCs w:val="27"/>
-          <w:lang w:val="en-US"/>
-        </w:rPr>
-        <w:t>print("Average degree:", sum(dict(G.degree()).values()) / n)</w:t>
+      <w:proofErr w:type="gramStart"/>
+      <w:r>
+        <w:rPr>
+          <w:color w:val="050E17"/>
+          <w:sz w:val="28"/>
+          <w:szCs w:val="27"/>
+          <w:lang w:val="en-US"/>
+        </w:rPr>
+        <w:t>print(</w:t>
+      </w:r>
+      <w:proofErr w:type="gramEnd"/>
+      <w:r>
+        <w:rPr>
+          <w:color w:val="050E17"/>
+          <w:sz w:val="28"/>
+          <w:szCs w:val="27"/>
+          <w:lang w:val="en-US"/>
+        </w:rPr>
+        <w:t>"Average degree:", sum(</w:t>
+      </w:r>
+      <w:proofErr w:type="spellStart"/>
+      <w:r>
+        <w:rPr>
+          <w:color w:val="050E17"/>
+          <w:sz w:val="28"/>
+          <w:szCs w:val="27"/>
+          <w:lang w:val="en-US"/>
+        </w:rPr>
+        <w:t>dict</w:t>
+      </w:r>
+      <w:proofErr w:type="spellEnd"/>
+      <w:r>
+        <w:rPr>
+          <w:color w:val="050E17"/>
+          <w:sz w:val="28"/>
+          <w:szCs w:val="27"/>
+          <w:lang w:val="en-US"/>
+        </w:rPr>
+        <w:t>(</w:t>
+      </w:r>
+      <w:proofErr w:type="spellStart"/>
+      <w:r>
+        <w:rPr>
+          <w:color w:val="050E17"/>
+          <w:sz w:val="28"/>
+          <w:szCs w:val="27"/>
+          <w:lang w:val="en-US"/>
+        </w:rPr>
+        <w:t>G.degree</w:t>
+      </w:r>
+      <w:proofErr w:type="spellEnd"/>
+      <w:r>
+        <w:rPr>
+          <w:color w:val="050E17"/>
+          <w:sz w:val="28"/>
+          <w:szCs w:val="27"/>
+          <w:lang w:val="en-US"/>
+        </w:rPr>
+        <w:t>()).values()) / n)</w:t>
       </w:r>
     </w:p>
     <w:p>
@@ -772,7 +1282,38 @@
           <w:szCs w:val="27"/>
           <w:lang w:val="en-US"/>
         </w:rPr>
-        <w:t>pos = nx.spring_layout(G)</w:t>
+        <w:t xml:space="preserve">pos = </w:t>
+      </w:r>
+      <w:proofErr w:type="spellStart"/>
+      <w:proofErr w:type="gramStart"/>
+      <w:r>
+        <w:rPr>
+          <w:color w:val="050E17"/>
+          <w:sz w:val="28"/>
+          <w:szCs w:val="27"/>
+          <w:lang w:val="en-US"/>
+        </w:rPr>
+        <w:t>nx.spring</w:t>
+      </w:r>
+      <w:proofErr w:type="gramEnd"/>
+      <w:r>
+        <w:rPr>
+          <w:color w:val="050E17"/>
+          <w:sz w:val="28"/>
+          <w:szCs w:val="27"/>
+          <w:lang w:val="en-US"/>
+        </w:rPr>
+        <w:t>_layout</w:t>
+      </w:r>
+      <w:proofErr w:type="spellEnd"/>
+      <w:r>
+        <w:rPr>
+          <w:color w:val="050E17"/>
+          <w:sz w:val="28"/>
+          <w:szCs w:val="27"/>
+          <w:lang w:val="en-US"/>
+        </w:rPr>
+        <w:t>(G)</w:t>
       </w:r>
     </w:p>
     <w:p>
@@ -786,14 +1327,47 @@
           <w:lang w:val="en-US"/>
         </w:rPr>
       </w:pPr>
-      <w:r>
-        <w:rPr>
-          <w:color w:val="050E17"/>
-          <w:sz w:val="28"/>
-          <w:szCs w:val="27"/>
-          <w:lang w:val="en-US"/>
-        </w:rPr>
-        <w:t>nx.draw(G, pos, with_labels=True)</w:t>
+      <w:proofErr w:type="spellStart"/>
+      <w:proofErr w:type="gramStart"/>
+      <w:r>
+        <w:rPr>
+          <w:color w:val="050E17"/>
+          <w:sz w:val="28"/>
+          <w:szCs w:val="27"/>
+          <w:lang w:val="en-US"/>
+        </w:rPr>
+        <w:t>nx.draw</w:t>
+      </w:r>
+      <w:proofErr w:type="spellEnd"/>
+      <w:proofErr w:type="gramEnd"/>
+      <w:r>
+        <w:rPr>
+          <w:color w:val="050E17"/>
+          <w:sz w:val="28"/>
+          <w:szCs w:val="27"/>
+          <w:lang w:val="en-US"/>
+        </w:rPr>
+        <w:t xml:space="preserve">(G, pos, </w:t>
+      </w:r>
+      <w:proofErr w:type="spellStart"/>
+      <w:r>
+        <w:rPr>
+          <w:color w:val="050E17"/>
+          <w:sz w:val="28"/>
+          <w:szCs w:val="27"/>
+          <w:lang w:val="en-US"/>
+        </w:rPr>
+        <w:t>with_labels</w:t>
+      </w:r>
+      <w:proofErr w:type="spellEnd"/>
+      <w:r>
+        <w:rPr>
+          <w:color w:val="050E17"/>
+          <w:sz w:val="28"/>
+          <w:szCs w:val="27"/>
+          <w:lang w:val="en-US"/>
+        </w:rPr>
+        <w:t>=True)</w:t>
       </w:r>
     </w:p>
     <w:p>
@@ -807,14 +1381,27 @@
           <w:lang w:val="en-US"/>
         </w:rPr>
       </w:pPr>
-      <w:r>
-        <w:rPr>
-          <w:color w:val="050E17"/>
-          <w:sz w:val="28"/>
-          <w:szCs w:val="27"/>
-          <w:lang w:val="en-US"/>
-        </w:rPr>
-        <w:t>plt.show()</w:t>
+      <w:proofErr w:type="spellStart"/>
+      <w:proofErr w:type="gramStart"/>
+      <w:r>
+        <w:rPr>
+          <w:color w:val="050E17"/>
+          <w:sz w:val="28"/>
+          <w:szCs w:val="27"/>
+          <w:lang w:val="en-US"/>
+        </w:rPr>
+        <w:t>plt.show</w:t>
+      </w:r>
+      <w:proofErr w:type="spellEnd"/>
+      <w:proofErr w:type="gramEnd"/>
+      <w:r>
+        <w:rPr>
+          <w:color w:val="050E17"/>
+          <w:sz w:val="28"/>
+          <w:szCs w:val="27"/>
+          <w:lang w:val="en-US"/>
+        </w:rPr>
+        <w:t>()</w:t>
       </w:r>
     </w:p>
     <w:p>
@@ -835,7 +1422,108 @@
           <w:szCs w:val="27"/>
           <w:lang w:val="en-US"/>
         </w:rPr>
-        <w:t>In this code, we first import the NetworkX library and the matplotlib library for visualization. We then set the number of nodes n and the edge probability p. We create an Erdős-Rényi random graph using the nx.erdos_renyi_graph() function provided by the NetworkX library. We then print some basic statistics about the graph, including the number of nodes, the number of edges, and the average degree. Finally, we draw the graph using a spring layout and display it using matplotlib.</w:t>
+        <w:t xml:space="preserve">In this code, we first import the </w:t>
+      </w:r>
+      <w:proofErr w:type="spellStart"/>
+      <w:r>
+        <w:rPr>
+          <w:color w:val="050E17"/>
+          <w:sz w:val="28"/>
+          <w:szCs w:val="27"/>
+          <w:lang w:val="en-US"/>
+        </w:rPr>
+        <w:t>NetworkX</w:t>
+      </w:r>
+      <w:proofErr w:type="spellEnd"/>
+      <w:r>
+        <w:rPr>
+          <w:color w:val="050E17"/>
+          <w:sz w:val="28"/>
+          <w:szCs w:val="27"/>
+          <w:lang w:val="en-US"/>
+        </w:rPr>
+        <w:t xml:space="preserve"> library and the matplotlib library for visualization. We then set the number of nodes n and the edge probability p. We create an </w:t>
+      </w:r>
+      <w:proofErr w:type="spellStart"/>
+      <w:r>
+        <w:rPr>
+          <w:color w:val="050E17"/>
+          <w:sz w:val="28"/>
+          <w:szCs w:val="27"/>
+          <w:lang w:val="en-US"/>
+        </w:rPr>
+        <w:t>Erdős-Rényi</w:t>
+      </w:r>
+      <w:proofErr w:type="spellEnd"/>
+      <w:r>
+        <w:rPr>
+          <w:color w:val="050E17"/>
+          <w:sz w:val="28"/>
+          <w:szCs w:val="27"/>
+          <w:lang w:val="en-US"/>
+        </w:rPr>
+        <w:t xml:space="preserve"> random graph using the </w:t>
+      </w:r>
+      <w:proofErr w:type="spellStart"/>
+      <w:proofErr w:type="gramStart"/>
+      <w:r>
+        <w:rPr>
+          <w:color w:val="050E17"/>
+          <w:sz w:val="28"/>
+          <w:szCs w:val="27"/>
+          <w:lang w:val="en-US"/>
+        </w:rPr>
+        <w:t>nx.erdos</w:t>
+      </w:r>
+      <w:proofErr w:type="gramEnd"/>
+      <w:r>
+        <w:rPr>
+          <w:color w:val="050E17"/>
+          <w:sz w:val="28"/>
+          <w:szCs w:val="27"/>
+          <w:lang w:val="en-US"/>
+        </w:rPr>
+        <w:t>_renyi_graph</w:t>
+      </w:r>
+      <w:proofErr w:type="spellEnd"/>
+      <w:r>
+        <w:rPr>
+          <w:color w:val="050E17"/>
+          <w:sz w:val="28"/>
+          <w:szCs w:val="27"/>
+          <w:lang w:val="en-US"/>
+        </w:rPr>
+        <w:t xml:space="preserve">() function provided by the </w:t>
+      </w:r>
+      <w:proofErr w:type="spellStart"/>
+      <w:r>
+        <w:rPr>
+          <w:color w:val="050E17"/>
+          <w:sz w:val="28"/>
+          <w:szCs w:val="27"/>
+          <w:lang w:val="en-US"/>
+        </w:rPr>
+        <w:t>NetworkX</w:t>
+      </w:r>
+      <w:proofErr w:type="spellEnd"/>
+      <w:r>
+        <w:rPr>
+          <w:color w:val="050E17"/>
+          <w:sz w:val="28"/>
+          <w:szCs w:val="27"/>
+          <w:lang w:val="en-US"/>
+        </w:rPr>
+        <w:t xml:space="preserve"> library. We then print some basic statistics about the </w:t>
+      </w:r>
+      <w:r>
+        <w:rPr>
+          <w:color w:val="050E17"/>
+          <w:sz w:val="28"/>
+          <w:szCs w:val="27"/>
+          <w:lang w:val="en-US"/>
+        </w:rPr>
+        <w:lastRenderedPageBreak/>
+        <w:t>graph, including the number of nodes, the number of edges, and the average degree. Finally, we draw the graph using a spring layout and display it using matplotlib.</w:t>
       </w:r>
     </w:p>
     <w:p>
@@ -868,7 +1556,38 @@
           <w:szCs w:val="27"/>
           <w:lang w:val="en-US"/>
         </w:rPr>
-        <w:t>Note that there are many other parameters that can be tuned in the nx.erdos_renyi_graph() function, such as the random seed, the type of graph (directed or undirected), and the type of probability distribution used to generate edges (Bernoulli or Binomial).</w:t>
+        <w:t xml:space="preserve">Note that there are many other parameters that can be tuned in the </w:t>
+      </w:r>
+      <w:proofErr w:type="spellStart"/>
+      <w:proofErr w:type="gramStart"/>
+      <w:r>
+        <w:rPr>
+          <w:color w:val="050E17"/>
+          <w:sz w:val="28"/>
+          <w:szCs w:val="27"/>
+          <w:lang w:val="en-US"/>
+        </w:rPr>
+        <w:t>nx.erdos</w:t>
+      </w:r>
+      <w:proofErr w:type="gramEnd"/>
+      <w:r>
+        <w:rPr>
+          <w:color w:val="050E17"/>
+          <w:sz w:val="28"/>
+          <w:szCs w:val="27"/>
+          <w:lang w:val="en-US"/>
+        </w:rPr>
+        <w:t>_renyi_graph</w:t>
+      </w:r>
+      <w:proofErr w:type="spellEnd"/>
+      <w:r>
+        <w:rPr>
+          <w:color w:val="050E17"/>
+          <w:sz w:val="28"/>
+          <w:szCs w:val="27"/>
+          <w:lang w:val="en-US"/>
+        </w:rPr>
+        <w:t>() function, such as the random seed, the type of graph (directed or undirected), and the type of probability distribution used to generate edges (Bernoulli or Binomial).</w:t>
       </w:r>
     </w:p>
     <w:p>
@@ -904,7 +1623,7 @@
 </file>
 
 <file path=word/endnotes.xml><?xml version="1.0" encoding="utf-8"?>
-<w:endnotes xmlns:wpc="http://schemas.microsoft.com/office/word/2010/wordprocessingCanvas" xmlns:mc="http://schemas.openxmlformats.org/markup-compatibility/2006" xmlns:o="urn:schemas-microsoft-com:office:office" xmlns:r="http://schemas.openxmlformats.org/officeDocument/2006/relationships" xmlns:m="http://schemas.openxmlformats.org/officeDocument/2006/math" xmlns:v="urn:schemas-microsoft-com:vml" xmlns:wp14="http://schemas.microsoft.com/office/word/2010/wordprocessingDrawing" xmlns:wp="http://schemas.openxmlformats.org/drawingml/2006/wordprocessingDrawing" xmlns:w10="urn:schemas-microsoft-com:office:word" xmlns:w="http://schemas.openxmlformats.org/wordprocessingml/2006/main" xmlns:w14="http://schemas.microsoft.com/office/word/2010/wordml" xmlns:w15="http://schemas.microsoft.com/office/word/2012/wordml" xmlns:wpg="http://schemas.microsoft.com/office/word/2010/wordprocessingGroup" xmlns:wpi="http://schemas.microsoft.com/office/word/2010/wordprocessingInk" xmlns:wne="http://schemas.microsoft.com/office/word/2006/wordml" xmlns:wps="http://schemas.microsoft.com/office/word/2010/wordprocessingShape" mc:Ignorable="w14 w15 wp14">
+<w:endnotes xmlns:wpc="http://schemas.microsoft.com/office/word/2010/wordprocessingCanvas" xmlns:cx="http://schemas.microsoft.com/office/drawing/2014/chartex" xmlns:cx1="http://schemas.microsoft.com/office/drawing/2015/9/8/chartex" xmlns:cx2="http://schemas.microsoft.com/office/drawing/2015/10/21/chartex" xmlns:cx3="http://schemas.microsoft.com/office/drawing/2016/5/9/chartex" xmlns:cx4="http://schemas.microsoft.com/office/drawing/2016/5/10/chartex" xmlns:cx5="http://schemas.microsoft.com/office/drawing/2016/5/11/chartex" xmlns:cx6="http://schemas.microsoft.com/office/drawing/2016/5/12/chartex" xmlns:cx7="http://schemas.microsoft.com/office/drawing/2016/5/13/chartex" xmlns:cx8="http://schemas.microsoft.com/office/drawing/2016/5/14/chartex" xmlns:mc="http://schemas.openxmlformats.org/markup-compatibility/2006" xmlns:aink="http://schemas.microsoft.com/office/drawing/2016/ink" xmlns:am3d="http://schemas.microsoft.com/office/drawing/2017/model3d" xmlns:o="urn:schemas-microsoft-com:office:office" xmlns:oel="http://schemas.microsoft.com/office/2019/extlst" xmlns:r="http://schemas.openxmlformats.org/officeDocument/2006/relationships" xmlns:m="http://schemas.openxmlformats.org/officeDocument/2006/math" xmlns:v="urn:schemas-microsoft-com:vml" xmlns:wp14="http://schemas.microsoft.com/office/word/2010/wordprocessingDrawing" xmlns:wp="http://schemas.openxmlformats.org/drawingml/2006/wordprocessingDrawing" xmlns:w10="urn:schemas-microsoft-com:office:word" xmlns:w="http://schemas.openxmlformats.org/wordprocessingml/2006/main" xmlns:w14="http://schemas.microsoft.com/office/word/2010/wordml" xmlns:w15="http://schemas.microsoft.com/office/word/2012/wordml" xmlns:w16cex="http://schemas.microsoft.com/office/word/2018/wordml/cex" xmlns:w16cid="http://schemas.microsoft.com/office/word/2016/wordml/cid" xmlns:w16="http://schemas.microsoft.com/office/word/2018/wordml" xmlns:w16sdtdh="http://schemas.microsoft.com/office/word/2020/wordml/sdtdatahash" xmlns:w16se="http://schemas.microsoft.com/office/word/2015/wordml/symex" xmlns:wpg="http://schemas.microsoft.com/office/word/2010/wordprocessingGroup" xmlns:wpi="http://schemas.microsoft.com/office/word/2010/wordprocessingInk" xmlns:wne="http://schemas.microsoft.com/office/word/2006/wordml" xmlns:wps="http://schemas.microsoft.com/office/word/2010/wordprocessingShape" mc:Ignorable="w14 w15 w16se w16cid w16 w16cex w16sdtdh wp14">
   <w:endnote w:type="separator" w:id="-1">
     <w:p>
       <w:pPr>
@@ -929,10 +1648,10 @@
 </file>
 
 <file path=word/footer1.xml><?xml version="1.0" encoding="utf-8"?>
-<w:ftr xmlns:wpc="http://schemas.microsoft.com/office/word/2010/wordprocessingCanvas" xmlns:mc="http://schemas.openxmlformats.org/markup-compatibility/2006" xmlns:o="urn:schemas-microsoft-com:office:office" xmlns:r="http://schemas.openxmlformats.org/officeDocument/2006/relationships" xmlns:m="http://schemas.openxmlformats.org/officeDocument/2006/math" xmlns:v="urn:schemas-microsoft-com:vml" xmlns:wp14="http://schemas.microsoft.com/office/word/2010/wordprocessingDrawing" xmlns:wp="http://schemas.openxmlformats.org/drawingml/2006/wordprocessingDrawing" xmlns:w10="urn:schemas-microsoft-com:office:word" xmlns:w="http://schemas.openxmlformats.org/wordprocessingml/2006/main" xmlns:w14="http://schemas.microsoft.com/office/word/2010/wordml" xmlns:w15="http://schemas.microsoft.com/office/word/2012/wordml" xmlns:wpg="http://schemas.microsoft.com/office/word/2010/wordprocessingGroup" xmlns:wpi="http://schemas.microsoft.com/office/word/2010/wordprocessingInk" xmlns:wne="http://schemas.microsoft.com/office/word/2006/wordml" xmlns:wps="http://schemas.microsoft.com/office/word/2010/wordprocessingShape" mc:Ignorable="w14 w15 wp14">
+<w:ftr xmlns:wpc="http://schemas.microsoft.com/office/word/2010/wordprocessingCanvas" xmlns:cx="http://schemas.microsoft.com/office/drawing/2014/chartex" xmlns:cx1="http://schemas.microsoft.com/office/drawing/2015/9/8/chartex" xmlns:cx2="http://schemas.microsoft.com/office/drawing/2015/10/21/chartex" xmlns:cx3="http://schemas.microsoft.com/office/drawing/2016/5/9/chartex" xmlns:cx4="http://schemas.microsoft.com/office/drawing/2016/5/10/chartex" xmlns:cx5="http://schemas.microsoft.com/office/drawing/2016/5/11/chartex" xmlns:cx6="http://schemas.microsoft.com/office/drawing/2016/5/12/chartex" xmlns:cx7="http://schemas.microsoft.com/office/drawing/2016/5/13/chartex" xmlns:cx8="http://schemas.microsoft.com/office/drawing/2016/5/14/chartex" xmlns:mc="http://schemas.openxmlformats.org/markup-compatibility/2006" xmlns:aink="http://schemas.microsoft.com/office/drawing/2016/ink" xmlns:am3d="http://schemas.microsoft.com/office/drawing/2017/model3d" xmlns:o="urn:schemas-microsoft-com:office:office" xmlns:oel="http://schemas.microsoft.com/office/2019/extlst" xmlns:r="http://schemas.openxmlformats.org/officeDocument/2006/relationships" xmlns:m="http://schemas.openxmlformats.org/officeDocument/2006/math" xmlns:v="urn:schemas-microsoft-com:vml" xmlns:wp14="http://schemas.microsoft.com/office/word/2010/wordprocessingDrawing" xmlns:wp="http://schemas.openxmlformats.org/drawingml/2006/wordprocessingDrawing" xmlns:w10="urn:schemas-microsoft-com:office:word" xmlns:w="http://schemas.openxmlformats.org/wordprocessingml/2006/main" xmlns:w14="http://schemas.microsoft.com/office/word/2010/wordml" xmlns:w15="http://schemas.microsoft.com/office/word/2012/wordml" xmlns:w16cex="http://schemas.microsoft.com/office/word/2018/wordml/cex" xmlns:w16cid="http://schemas.microsoft.com/office/word/2016/wordml/cid" xmlns:w16="http://schemas.microsoft.com/office/word/2018/wordml" xmlns:w16sdtdh="http://schemas.microsoft.com/office/word/2020/wordml/sdtdatahash" xmlns:w16se="http://schemas.microsoft.com/office/word/2015/wordml/symex" xmlns:wpg="http://schemas.microsoft.com/office/word/2010/wordprocessingGroup" xmlns:wpi="http://schemas.microsoft.com/office/word/2010/wordprocessingInk" xmlns:wne="http://schemas.microsoft.com/office/word/2006/wordml" xmlns:wps="http://schemas.microsoft.com/office/word/2010/wordprocessingShape" mc:Ignorable="w14 w15 w16se w16cid w16 w16cex w16sdtdh wp14">
   <w:p>
     <w:pPr>
-      <w:pStyle w:val="Footer"/>
+      <w:pStyle w:val="Pieddepage"/>
     </w:pPr>
     <w:r>
       <w:rPr>
@@ -943,7 +1662,7 @@
       <mc:AlternateContent>
         <mc:Choice Requires="wps">
           <w:drawing>
-            <wp:anchor distT="0" distB="0" distL="114300" distR="114300" simplePos="0" relativeHeight="251659264" behindDoc="0" locked="0" layoutInCell="1" allowOverlap="1">
+            <wp:anchor distT="0" distB="0" distL="114300" distR="114300" simplePos="0" relativeHeight="251659264" behindDoc="0" locked="0" layoutInCell="1" allowOverlap="1" wp14:anchorId="09057C5F" wp14:editId="3280EECD">
               <wp:simplePos x="0" y="0"/>
               <wp:positionH relativeFrom="page">
                 <wp:align>center</wp:align>
@@ -1026,6 +1745,8 @@
       </w:rPr>
       <w:t xml:space="preserve"> </w:t>
     </w:r>
+    <w:proofErr w:type="spellStart"/>
+    <w:proofErr w:type="gramStart"/>
     <w:r>
       <w:rPr>
         <w:rFonts w:asciiTheme="majorHAnsi" w:eastAsiaTheme="majorEastAsia" w:hAnsiTheme="majorHAnsi" w:cstheme="majorBidi"/>
@@ -1033,7 +1754,18 @@
         <w:sz w:val="20"/>
         <w:szCs w:val="20"/>
       </w:rPr>
-      <w:t xml:space="preserve">pg. </w:t>
+      <w:t>pg</w:t>
+    </w:r>
+    <w:proofErr w:type="spellEnd"/>
+    <w:proofErr w:type="gramEnd"/>
+    <w:r>
+      <w:rPr>
+        <w:rFonts w:asciiTheme="majorHAnsi" w:eastAsiaTheme="majorEastAsia" w:hAnsiTheme="majorHAnsi" w:cstheme="majorBidi"/>
+        <w:color w:val="5B9BD5" w:themeColor="accent1"/>
+        <w:sz w:val="20"/>
+        <w:szCs w:val="20"/>
+      </w:rPr>
+      <w:t xml:space="preserve">. </w:t>
     </w:r>
     <w:r>
       <w:rPr>
@@ -1086,7 +1818,7 @@
 </file>
 
 <file path=word/footnotes.xml><?xml version="1.0" encoding="utf-8"?>
-<w:footnotes xmlns:wpc="http://schemas.microsoft.com/office/word/2010/wordprocessingCanvas" xmlns:mc="http://schemas.openxmlformats.org/markup-compatibility/2006" xmlns:o="urn:schemas-microsoft-com:office:office" xmlns:r="http://schemas.openxmlformats.org/officeDocument/2006/relationships" xmlns:m="http://schemas.openxmlformats.org/officeDocument/2006/math" xmlns:v="urn:schemas-microsoft-com:vml" xmlns:wp14="http://schemas.microsoft.com/office/word/2010/wordprocessingDrawing" xmlns:wp="http://schemas.openxmlformats.org/drawingml/2006/wordprocessingDrawing" xmlns:w10="urn:schemas-microsoft-com:office:word" xmlns:w="http://schemas.openxmlformats.org/wordprocessingml/2006/main" xmlns:w14="http://schemas.microsoft.com/office/word/2010/wordml" xmlns:w15="http://schemas.microsoft.com/office/word/2012/wordml" xmlns:wpg="http://schemas.microsoft.com/office/word/2010/wordprocessingGroup" xmlns:wpi="http://schemas.microsoft.com/office/word/2010/wordprocessingInk" xmlns:wne="http://schemas.microsoft.com/office/word/2006/wordml" xmlns:wps="http://schemas.microsoft.com/office/word/2010/wordprocessingShape" mc:Ignorable="w14 w15 wp14">
+<w:footnotes xmlns:wpc="http://schemas.microsoft.com/office/word/2010/wordprocessingCanvas" xmlns:cx="http://schemas.microsoft.com/office/drawing/2014/chartex" xmlns:cx1="http://schemas.microsoft.com/office/drawing/2015/9/8/chartex" xmlns:cx2="http://schemas.microsoft.com/office/drawing/2015/10/21/chartex" xmlns:cx3="http://schemas.microsoft.com/office/drawing/2016/5/9/chartex" xmlns:cx4="http://schemas.microsoft.com/office/drawing/2016/5/10/chartex" xmlns:cx5="http://schemas.microsoft.com/office/drawing/2016/5/11/chartex" xmlns:cx6="http://schemas.microsoft.com/office/drawing/2016/5/12/chartex" xmlns:cx7="http://schemas.microsoft.com/office/drawing/2016/5/13/chartex" xmlns:cx8="http://schemas.microsoft.com/office/drawing/2016/5/14/chartex" xmlns:mc="http://schemas.openxmlformats.org/markup-compatibility/2006" xmlns:aink="http://schemas.microsoft.com/office/drawing/2016/ink" xmlns:am3d="http://schemas.microsoft.com/office/drawing/2017/model3d" xmlns:o="urn:schemas-microsoft-com:office:office" xmlns:oel="http://schemas.microsoft.com/office/2019/extlst" xmlns:r="http://schemas.openxmlformats.org/officeDocument/2006/relationships" xmlns:m="http://schemas.openxmlformats.org/officeDocument/2006/math" xmlns:v="urn:schemas-microsoft-com:vml" xmlns:wp14="http://schemas.microsoft.com/office/word/2010/wordprocessingDrawing" xmlns:wp="http://schemas.openxmlformats.org/drawingml/2006/wordprocessingDrawing" xmlns:w10="urn:schemas-microsoft-com:office:word" xmlns:w="http://schemas.openxmlformats.org/wordprocessingml/2006/main" xmlns:w14="http://schemas.microsoft.com/office/word/2010/wordml" xmlns:w15="http://schemas.microsoft.com/office/word/2012/wordml" xmlns:w16cex="http://schemas.microsoft.com/office/word/2018/wordml/cex" xmlns:w16cid="http://schemas.microsoft.com/office/word/2016/wordml/cid" xmlns:w16="http://schemas.microsoft.com/office/word/2018/wordml" xmlns:w16sdtdh="http://schemas.microsoft.com/office/word/2020/wordml/sdtdatahash" xmlns:w16se="http://schemas.microsoft.com/office/word/2015/wordml/symex" xmlns:wpg="http://schemas.microsoft.com/office/word/2010/wordprocessingGroup" xmlns:wpi="http://schemas.microsoft.com/office/word/2010/wordprocessingInk" xmlns:wne="http://schemas.microsoft.com/office/word/2006/wordml" xmlns:wps="http://schemas.microsoft.com/office/word/2010/wordprocessingShape" mc:Ignorable="w14 w15 w16se w16cid w16 w16cex w16sdtdh wp14">
   <w:footnote w:type="separator" w:id="-1">
     <w:p>
       <w:pPr>
@@ -1111,7 +1843,7 @@
 </file>
 
 <file path=word/styles.xml><?xml version="1.0" encoding="utf-8"?>
-<w:styles xmlns:mc="http://schemas.openxmlformats.org/markup-compatibility/2006" xmlns:r="http://schemas.openxmlformats.org/officeDocument/2006/relationships" xmlns:w="http://schemas.openxmlformats.org/wordprocessingml/2006/main" xmlns:w14="http://schemas.microsoft.com/office/word/2010/wordml" xmlns:w15="http://schemas.microsoft.com/office/word/2012/wordml" mc:Ignorable="w14 w15">
+<w:styles xmlns:mc="http://schemas.openxmlformats.org/markup-compatibility/2006" xmlns:r="http://schemas.openxmlformats.org/officeDocument/2006/relationships" xmlns:w="http://schemas.openxmlformats.org/wordprocessingml/2006/main" xmlns:w14="http://schemas.microsoft.com/office/word/2010/wordml" xmlns:w15="http://schemas.microsoft.com/office/word/2012/wordml" xmlns:w16cex="http://schemas.microsoft.com/office/word/2018/wordml/cex" xmlns:w16cid="http://schemas.microsoft.com/office/word/2016/wordml/cid" xmlns:w16="http://schemas.microsoft.com/office/word/2018/wordml" xmlns:w16sdtdh="http://schemas.microsoft.com/office/word/2020/wordml/sdtdatahash" xmlns:w16se="http://schemas.microsoft.com/office/word/2015/wordml/symex" mc:Ignorable="w14 w15 w16se w16cid w16 w16cex w16sdtdh">
   <w:docDefaults>
     <w:rPrDefault>
       <w:rPr>
@@ -1127,7 +1859,7 @@
       </w:pPr>
     </w:pPrDefault>
   </w:docDefaults>
-  <w:latentStyles w:defLockedState="0" w:defUIPriority="99" w:defSemiHidden="0" w:defUnhideWhenUsed="0" w:defQFormat="0" w:count="371">
+  <w:latentStyles w:defLockedState="0" w:defUIPriority="99" w:defSemiHidden="0" w:defUnhideWhenUsed="0" w:defQFormat="0" w:count="376">
     <w:lsdException w:name="Normal" w:uiPriority="0" w:qFormat="1"/>
     <w:lsdException w:name="heading 1" w:uiPriority="9" w:qFormat="1"/>
     <w:lsdException w:name="heading 2" w:semiHidden="1" w:uiPriority="9" w:unhideWhenUsed="1" w:qFormat="1"/>
@@ -1499,18 +2231,23 @@
     <w:lsdException w:name="List Table 5 Dark Accent 6" w:uiPriority="50"/>
     <w:lsdException w:name="List Table 6 Colorful Accent 6" w:uiPriority="51"/>
     <w:lsdException w:name="List Table 7 Colorful Accent 6" w:uiPriority="52"/>
+    <w:lsdException w:name="Mention" w:semiHidden="1" w:unhideWhenUsed="1"/>
+    <w:lsdException w:name="Smart Hyperlink" w:semiHidden="1" w:unhideWhenUsed="1"/>
+    <w:lsdException w:name="Hashtag" w:semiHidden="1" w:unhideWhenUsed="1"/>
+    <w:lsdException w:name="Unresolved Mention" w:semiHidden="1" w:unhideWhenUsed="1"/>
+    <w:lsdException w:name="Smart Link" w:semiHidden="1" w:unhideWhenUsed="1"/>
   </w:latentStyles>
   <w:style w:type="paragraph" w:default="1" w:styleId="Normal">
     <w:name w:val="Normal"/>
     <w:qFormat/>
   </w:style>
-  <w:style w:type="character" w:default="1" w:styleId="DefaultParagraphFont">
+  <w:style w:type="character" w:default="1" w:styleId="Policepardfaut">
     <w:name w:val="Default Paragraph Font"/>
     <w:uiPriority w:val="1"/>
     <w:semiHidden/>
     <w:unhideWhenUsed/>
   </w:style>
-  <w:style w:type="table" w:default="1" w:styleId="TableNormal">
+  <w:style w:type="table" w:default="1" w:styleId="TableauNormal">
     <w:name w:val="Normal Table"/>
     <w:uiPriority w:val="99"/>
     <w:semiHidden/>
@@ -1525,7 +2262,7 @@
       </w:tblCellMar>
     </w:tblPr>
   </w:style>
-  <w:style w:type="numbering" w:default="1" w:styleId="NoList">
+  <w:style w:type="numbering" w:default="1" w:styleId="Aucuneliste">
     <w:name w:val="No List"/>
     <w:uiPriority w:val="99"/>
     <w:semiHidden/>
@@ -1548,10 +2285,10 @@
       <w:lang w:eastAsia="fr-FR"/>
     </w:rPr>
   </w:style>
-  <w:style w:type="paragraph" w:styleId="Header">
+  <w:style w:type="paragraph" w:styleId="En-tte">
     <w:name w:val="header"/>
     <w:basedOn w:val="Normal"/>
-    <w:link w:val="HeaderChar"/>
+    <w:link w:val="En-tteCar"/>
     <w:uiPriority w:val="99"/>
     <w:unhideWhenUsed/>
     <w:rsid w:val="00DA4E24"/>
@@ -1563,17 +2300,17 @@
       <w:spacing w:after="0" w:line="240" w:lineRule="auto"/>
     </w:pPr>
   </w:style>
-  <w:style w:type="character" w:customStyle="1" w:styleId="HeaderChar">
-    <w:name w:val="Header Char"/>
-    <w:basedOn w:val="DefaultParagraphFont"/>
-    <w:link w:val="Header"/>
+  <w:style w:type="character" w:customStyle="1" w:styleId="En-tteCar">
+    <w:name w:val="En-tête Car"/>
+    <w:basedOn w:val="Policepardfaut"/>
+    <w:link w:val="En-tte"/>
     <w:uiPriority w:val="99"/>
     <w:rsid w:val="00DA4E24"/>
   </w:style>
-  <w:style w:type="paragraph" w:styleId="Footer">
+  <w:style w:type="paragraph" w:styleId="Pieddepage">
     <w:name w:val="footer"/>
     <w:basedOn w:val="Normal"/>
-    <w:link w:val="FooterChar"/>
+    <w:link w:val="PieddepageCar"/>
     <w:uiPriority w:val="99"/>
     <w:unhideWhenUsed/>
     <w:rsid w:val="00DA4E24"/>
@@ -1585,10 +2322,10 @@
       <w:spacing w:after="0" w:line="240" w:lineRule="auto"/>
     </w:pPr>
   </w:style>
-  <w:style w:type="character" w:customStyle="1" w:styleId="FooterChar">
-    <w:name w:val="Footer Char"/>
-    <w:basedOn w:val="DefaultParagraphFont"/>
-    <w:link w:val="Footer"/>
+  <w:style w:type="character" w:customStyle="1" w:styleId="PieddepageCar">
+    <w:name w:val="Pied de page Car"/>
+    <w:basedOn w:val="Policepardfaut"/>
+    <w:link w:val="Pieddepage"/>
     <w:uiPriority w:val="99"/>
     <w:rsid w:val="00DA4E24"/>
   </w:style>

</xml_diff>